<commit_message>
update relatorio v 0.0.2
</commit_message>
<xml_diff>
--- a/Relatorio_projeto_final_v1.0.0.docx
+++ b/Relatorio_projeto_final_v1.0.0.docx
@@ -1390,11 +1390,6 @@
     </w:p>
     <w:p>
       <w:pPr>
-        <w:keepNext/>
-        <w:keepLines/>
-        <w:spacing w:after="0" w:line="480" w:lineRule="auto"/>
-        <w:contextualSpacing/>
-        <w:outlineLvl w:val="1"/>
         <w:rPr>
           <w:rFonts w:ascii="Calibri" w:eastAsia="DengXian Light" w:hAnsi="Calibri" w:cs="Calibri"/>
           <w:b/>
@@ -1406,14 +1401,7 @@
           <w14:ligatures w14:val="none"/>
         </w:rPr>
       </w:pPr>
-    </w:p>
-    <w:p>
-      <w:pPr>
-        <w:keepNext/>
-        <w:keepLines/>
-        <w:spacing w:after="0" w:line="480" w:lineRule="auto"/>
-        <w:contextualSpacing/>
-        <w:outlineLvl w:val="1"/>
+      <w:r>
         <w:rPr>
           <w:rFonts w:ascii="Calibri" w:eastAsia="DengXian Light" w:hAnsi="Calibri" w:cs="Calibri"/>
           <w:b/>
@@ -1424,8 +1412,16 @@
           <w:lang w:val="pt-PT"/>
           <w14:ligatures w14:val="none"/>
         </w:rPr>
-      </w:pPr>
-      <w:r>
+        <w:br w:type="page"/>
+      </w:r>
+    </w:p>
+    <w:p>
+      <w:pPr>
+        <w:keepNext/>
+        <w:keepLines/>
+        <w:spacing w:after="0" w:line="480" w:lineRule="auto"/>
+        <w:contextualSpacing/>
+        <w:outlineLvl w:val="1"/>
         <w:rPr>
           <w:rFonts w:ascii="Calibri" w:eastAsia="DengXian Light" w:hAnsi="Calibri" w:cs="Calibri"/>
           <w:b/>
@@ -1436,7 +1432,20 @@
           <w:lang w:val="pt-PT"/>
           <w14:ligatures w14:val="none"/>
         </w:rPr>
-        <w:t>Texto corrido</w:t>
+      </w:pPr>
+      <w:r>
+        <w:rPr>
+          <w:rFonts w:ascii="Calibri" w:eastAsia="DengXian Light" w:hAnsi="Calibri" w:cs="Calibri"/>
+          <w:b/>
+          <w:bCs/>
+          <w:i/>
+          <w:iCs/>
+          <w:kern w:val="0"/>
+          <w:lang w:val="pt-PT"/>
+          <w14:ligatures w14:val="none"/>
+        </w:rPr>
+        <w:lastRenderedPageBreak/>
+        <w:t>Diagrama de Fluxo de Dados (DFD)</w:t>
       </w:r>
     </w:p>
     <w:p>
@@ -1444,6 +1453,65 @@
         <w:spacing w:after="0" w:line="480" w:lineRule="auto"/>
         <w:ind w:firstLine="720"/>
         <w:contextualSpacing/>
+        <w:rPr>
+          <w:rFonts w:ascii="Calibri" w:eastAsia="Times New Roman" w:hAnsi="Calibri" w:cs="Calibri"/>
+          <w:color w:val="000000"/>
+          <w:kern w:val="0"/>
+          <w:lang w:val="pt-PT"/>
+          <w14:ligatures w14:val="none"/>
+        </w:rPr>
+      </w:pPr>
+    </w:p>
+    <w:p>
+      <w:pPr>
+        <w:spacing w:after="0" w:line="480" w:lineRule="auto"/>
+        <w:ind w:firstLine="720"/>
+        <w:contextualSpacing/>
+        <w:jc w:val="center"/>
+        <w:rPr>
+          <w:rFonts w:ascii="Calibri" w:eastAsia="Times New Roman" w:hAnsi="Calibri" w:cs="Calibri"/>
+          <w:b/>
+          <w:bCs/>
+          <w:kern w:val="0"/>
+          <w:sz w:val="20"/>
+          <w:szCs w:val="20"/>
+          <w:lang w:val="pt-PT"/>
+          <w14:ligatures w14:val="none"/>
+        </w:rPr>
+      </w:pPr>
+      <w:r>
+        <w:rPr>
+          <w:rFonts w:ascii="Calibri" w:eastAsia="Times New Roman" w:hAnsi="Calibri" w:cs="Calibri"/>
+          <w:b/>
+          <w:bCs/>
+          <w:kern w:val="0"/>
+          <w:sz w:val="20"/>
+          <w:szCs w:val="20"/>
+          <w:lang w:val="pt-PT"/>
+          <w14:ligatures w14:val="none"/>
+        </w:rPr>
+        <w:t xml:space="preserve">Figure </w:t>
+      </w:r>
+      <w:r>
+        <w:rPr>
+          <w:rFonts w:ascii="Calibri" w:eastAsia="Times New Roman" w:hAnsi="Calibri" w:cs="Calibri"/>
+          <w:b/>
+          <w:bCs/>
+          <w:kern w:val="0"/>
+          <w:sz w:val="20"/>
+          <w:szCs w:val="20"/>
+          <w:lang w:val="pt-PT"/>
+          <w14:ligatures w14:val="none"/>
+        </w:rPr>
+        <w:t>2</w:t>
+      </w:r>
+    </w:p>
+    <w:p>
+      <w:pPr>
+        <w:spacing w:after="0" w:line="480" w:lineRule="auto"/>
+        <w:ind w:firstLine="720"/>
+        <w:contextualSpacing/>
+        <w:jc w:val="center"/>
         <w:rPr>
           <w:rFonts w:ascii="Calibri" w:eastAsia="Times New Roman" w:hAnsi="Calibri" w:cs="Calibri"/>
           <w:kern w:val="0"/>
@@ -1457,12 +1525,289 @@
         <w:rPr>
           <w:rFonts w:ascii="Calibri" w:eastAsia="Times New Roman" w:hAnsi="Calibri" w:cs="Calibri"/>
           <w:kern w:val="0"/>
+          <w:sz w:val="16"/>
+          <w:szCs w:val="16"/>
+          <w:lang w:val="pt-PT"/>
+          <w14:ligatures w14:val="none"/>
+        </w:rPr>
+        <w:drawing>
+          <wp:anchor distT="0" distB="0" distL="114300" distR="114300" simplePos="0" relativeHeight="251658240" behindDoc="0" locked="0" layoutInCell="1" allowOverlap="1" wp14:anchorId="5BBB0F6C" wp14:editId="77770843">
+            <wp:simplePos x="0" y="0"/>
+            <wp:positionH relativeFrom="margin">
+              <wp:align>center</wp:align>
+            </wp:positionH>
+            <wp:positionV relativeFrom="paragraph">
+              <wp:posOffset>289863</wp:posOffset>
+            </wp:positionV>
+            <wp:extent cx="3514628" cy="4724820"/>
+            <wp:effectExtent l="0" t="0" r="0" b="0"/>
+            <wp:wrapTopAndBottom/>
+            <wp:docPr id="1" name="Imagem 1"/>
+            <wp:cNvGraphicFramePr>
+              <a:graphicFrameLocks xmlns:a="http://schemas.openxmlformats.org/drawingml/2006/main" noChangeAspect="1"/>
+            </wp:cNvGraphicFramePr>
+            <a:graphic xmlns:a="http://schemas.openxmlformats.org/drawingml/2006/main">
+              <a:graphicData uri="http://schemas.openxmlformats.org/drawingml/2006/picture">
+                <pic:pic xmlns:pic="http://schemas.openxmlformats.org/drawingml/2006/picture">
+                  <pic:nvPicPr>
+                    <pic:cNvPr id="1" name=""/>
+                    <pic:cNvPicPr/>
+                  </pic:nvPicPr>
+                  <pic:blipFill>
+                    <a:blip r:embed="rId11">
+                      <a:extLst>
+                        <a:ext uri="{28A0092B-C50C-407E-A947-70E740481C1C}">
+                          <a14:useLocalDpi xmlns:a14="http://schemas.microsoft.com/office/drawing/2010/main" val="0"/>
+                        </a:ext>
+                      </a:extLst>
+                    </a:blip>
+                    <a:stretch>
+                      <a:fillRect/>
+                    </a:stretch>
+                  </pic:blipFill>
+                  <pic:spPr>
+                    <a:xfrm>
+                      <a:off x="0" y="0"/>
+                      <a:ext cx="3514628" cy="4724820"/>
+                    </a:xfrm>
+                    <a:prstGeom prst="rect">
+                      <a:avLst/>
+                    </a:prstGeom>
+                  </pic:spPr>
+                </pic:pic>
+              </a:graphicData>
+            </a:graphic>
+          </wp:anchor>
+        </w:drawing>
+      </w:r>
+      <w:r>
+        <w:rPr>
+          <w:rFonts w:ascii="Calibri" w:eastAsia="Times New Roman" w:hAnsi="Calibri" w:cs="Calibri"/>
+          <w:kern w:val="0"/>
+          <w:sz w:val="16"/>
+          <w:szCs w:val="16"/>
+          <w:lang w:val="pt-PT"/>
+          <w14:ligatures w14:val="none"/>
+        </w:rPr>
+        <w:t>Diagrama de fluxo de dados</w:t>
+      </w:r>
+      <w:r>
+        <w:rPr>
+          <w:rFonts w:ascii="Calibri" w:eastAsia="Times New Roman" w:hAnsi="Calibri" w:cs="Calibri"/>
+          <w:kern w:val="0"/>
+          <w:sz w:val="16"/>
+          <w:szCs w:val="16"/>
+          <w:lang w:val="pt-PT"/>
+          <w14:ligatures w14:val="none"/>
+        </w:rPr>
+        <w:t xml:space="preserve"> do projeto</w:t>
+      </w:r>
+      <w:r>
+        <w:rPr>
+          <w:rFonts w:ascii="Calibri" w:eastAsia="Times New Roman" w:hAnsi="Calibri" w:cs="Calibri"/>
+          <w:kern w:val="0"/>
+          <w:sz w:val="16"/>
+          <w:szCs w:val="16"/>
+          <w:lang w:val="pt-PT"/>
+          <w14:ligatures w14:val="none"/>
+        </w:rPr>
+        <w:t>.</w:t>
+      </w:r>
+    </w:p>
+    <w:p>
+      <w:pPr>
+        <w:keepNext/>
+        <w:keepLines/>
+        <w:spacing w:after="0" w:line="480" w:lineRule="auto"/>
+        <w:contextualSpacing/>
+        <w:outlineLvl w:val="1"/>
+        <w:rPr>
+          <w:rFonts w:ascii="Calibri" w:eastAsia="DengXian Light" w:hAnsi="Calibri" w:cs="Calibri"/>
+          <w:b/>
+          <w:bCs/>
+          <w:i/>
+          <w:iCs/>
+          <w:kern w:val="0"/>
+          <w:lang w:val="pt-PT"/>
+          <w14:ligatures w14:val="none"/>
+        </w:rPr>
+      </w:pPr>
+    </w:p>
+    <w:p>
+      <w:pPr>
+        <w:spacing w:after="0" w:line="480" w:lineRule="auto"/>
+        <w:ind w:firstLine="720"/>
+        <w:contextualSpacing/>
+        <w:rPr>
+          <w:rFonts w:ascii="Calibri" w:eastAsia="Times New Roman" w:hAnsi="Calibri" w:cs="Calibri"/>
+          <w:i/>
+          <w:iCs/>
+          <w:kern w:val="0"/>
+          <w:sz w:val="16"/>
+          <w:szCs w:val="16"/>
+          <w:lang w:val="pt-PT"/>
+          <w14:ligatures w14:val="none"/>
+        </w:rPr>
+      </w:pPr>
+      <w:r>
+        <w:rPr>
+          <w:rFonts w:ascii="Calibri" w:eastAsia="Times New Roman" w:hAnsi="Calibri" w:cs="Calibri"/>
+          <w:i/>
+          <w:iCs/>
+          <w:kern w:val="0"/>
+          <w:sz w:val="16"/>
+          <w:szCs w:val="16"/>
+          <w:lang w:val="pt-PT"/>
+          <w14:ligatures w14:val="none"/>
+        </w:rPr>
+        <w:t>Note.</w:t>
+      </w:r>
+      <w:r>
+        <w:rPr>
+          <w:rFonts w:ascii="Calibri" w:eastAsia="Times New Roman" w:hAnsi="Calibri" w:cs="Calibri"/>
+          <w:i/>
+          <w:iCs/>
+          <w:kern w:val="0"/>
+          <w:sz w:val="16"/>
+          <w:szCs w:val="16"/>
+          <w:lang w:val="pt-PT"/>
+          <w14:ligatures w14:val="none"/>
+        </w:rPr>
+        <w:t xml:space="preserve"> O utilizador interage com o menu, o menu possui 5 opções, ler os </w:t>
+      </w:r>
+      <w:r>
+        <w:rPr>
+          <w:rFonts w:ascii="Calibri" w:eastAsia="Times New Roman" w:hAnsi="Calibri" w:cs="Calibri"/>
+          <w:i/>
+          <w:iCs/>
+          <w:kern w:val="0"/>
+          <w:sz w:val="16"/>
+          <w:szCs w:val="16"/>
+          <w:lang w:val="pt-PT"/>
+          <w14:ligatures w14:val="none"/>
+        </w:rPr>
+        <w:t>picks</w:t>
+      </w:r>
+      <w:r>
+        <w:rPr>
+          <w:rFonts w:ascii="Calibri" w:eastAsia="Times New Roman" w:hAnsi="Calibri" w:cs="Calibri"/>
+          <w:i/>
+          <w:iCs/>
+          <w:kern w:val="0"/>
+          <w:sz w:val="16"/>
+          <w:szCs w:val="16"/>
+          <w:lang w:val="pt-PT"/>
+          <w14:ligatures w14:val="none"/>
+        </w:rPr>
+        <w:t xml:space="preserve">, ler o inner join, </w:t>
+      </w:r>
+      <w:r>
+        <w:rPr>
+          <w:rFonts w:ascii="Calibri" w:eastAsia="Times New Roman" w:hAnsi="Calibri" w:cs="Calibri"/>
+          <w:i/>
+          <w:iCs/>
+          <w:kern w:val="0"/>
+          <w:sz w:val="16"/>
+          <w:szCs w:val="16"/>
+          <w:lang w:val="pt-PT"/>
+          <w14:ligatures w14:val="none"/>
+        </w:rPr>
+        <w:t>inserir picks</w:t>
+      </w:r>
+      <w:r>
+        <w:rPr>
+          <w:rFonts w:ascii="Calibri" w:eastAsia="Times New Roman" w:hAnsi="Calibri" w:cs="Calibri"/>
+          <w:i/>
+          <w:iCs/>
+          <w:kern w:val="0"/>
+          <w:sz w:val="16"/>
+          <w:szCs w:val="16"/>
+          <w:lang w:val="pt-PT"/>
+          <w14:ligatures w14:val="none"/>
+        </w:rPr>
+        <w:t xml:space="preserve">, atualizar picks </w:t>
+      </w:r>
+      <w:r>
+        <w:rPr>
+          <w:rFonts w:ascii="Calibri" w:eastAsia="Times New Roman" w:hAnsi="Calibri" w:cs="Calibri"/>
+          <w:i/>
+          <w:iCs/>
+          <w:kern w:val="0"/>
+          <w:sz w:val="16"/>
+          <w:szCs w:val="16"/>
+          <w:lang w:val="pt-PT"/>
+          <w14:ligatures w14:val="none"/>
+        </w:rPr>
+        <w:t>e apagar picks</w:t>
+      </w:r>
+      <w:r>
+        <w:rPr>
+          <w:rFonts w:ascii="Calibri" w:eastAsia="Times New Roman" w:hAnsi="Calibri" w:cs="Calibri"/>
+          <w:i/>
+          <w:iCs/>
+          <w:kern w:val="0"/>
+          <w:sz w:val="16"/>
+          <w:szCs w:val="16"/>
+          <w:lang w:val="pt-PT"/>
+          <w14:ligatures w14:val="none"/>
+        </w:rPr>
+        <w:t>.</w:t>
+      </w:r>
+      <w:r>
+        <w:rPr>
+          <w:rFonts w:ascii="Calibri" w:eastAsia="Times New Roman" w:hAnsi="Calibri" w:cs="Calibri"/>
+          <w:i/>
+          <w:iCs/>
+          <w:kern w:val="0"/>
+          <w:sz w:val="16"/>
+          <w:szCs w:val="16"/>
+          <w:lang w:val="pt-PT"/>
+          <w14:ligatures w14:val="none"/>
+        </w:rPr>
+        <w:t xml:space="preserve"> Todo isso interage com a base de dados. A criação das tabelas cria 4 tabelas, 3 delas predefinidas com os Champions, roles e builds, e a 4ª tabela é a tabela picks que faz uma ligação entra as tabelas como pode-se ver na figura 3.</w:t>
+      </w:r>
+    </w:p>
+    <w:p>
+      <w:pPr>
+        <w:spacing w:after="0" w:line="480" w:lineRule="auto"/>
+        <w:ind w:firstLine="720"/>
+        <w:contextualSpacing/>
+        <w:rPr>
+          <w:rFonts w:ascii="Calibri" w:eastAsia="Times New Roman" w:hAnsi="Calibri" w:cs="Calibri"/>
+          <w:i/>
+          <w:iCs/>
+          <w:kern w:val="0"/>
+          <w:sz w:val="16"/>
+          <w:szCs w:val="16"/>
+          <w:lang w:val="pt-PT"/>
+          <w14:ligatures w14:val="none"/>
+        </w:rPr>
+      </w:pPr>
+    </w:p>
+    <w:p>
+      <w:pPr>
+        <w:spacing w:after="0" w:line="480" w:lineRule="auto"/>
+        <w:ind w:firstLine="720"/>
+        <w:contextualSpacing/>
+        <w:rPr>
+          <w:rFonts w:ascii="Calibri" w:eastAsia="Times New Roman" w:hAnsi="Calibri" w:cs="Calibri"/>
+          <w:kern w:val="0"/>
+          <w:sz w:val="16"/>
+          <w:szCs w:val="16"/>
+          <w:lang w:val="pt-PT"/>
+          <w14:ligatures w14:val="none"/>
+        </w:rPr>
+      </w:pPr>
+      <w:r>
+        <w:rPr>
+          <w:rFonts w:ascii="Calibri" w:eastAsia="Times New Roman" w:hAnsi="Calibri" w:cs="Calibri"/>
+          <w:kern w:val="0"/>
           <w:lang w:val="pt-PT"/>
           <w14:ligatures w14:val="none"/>
         </w:rPr>
         <w:t xml:space="preserve">O texto corrido dentro de cada nível também segue regras específicas que podem ser encontradas neste documento e consultadas no website </w:t>
       </w:r>
-      <w:hyperlink r:id="rId11" w:history="1">
+      <w:hyperlink r:id="rId12" w:history="1">
         <w:r>
           <w:rPr>
             <w:rStyle w:val="Hiperligao"/>
@@ -1513,6 +1858,7 @@
           <w:lang w:val="pt-PT"/>
           <w14:ligatures w14:val="none"/>
         </w:rPr>
+        <w:lastRenderedPageBreak/>
         <w:t>Referências Bibliográficas</w:t>
       </w:r>
     </w:p>
@@ -1575,7 +1921,6 @@
           <w:lang w:val="pt-PT"/>
           <w14:ligatures w14:val="none"/>
         </w:rPr>
-        <w:lastRenderedPageBreak/>
         <w:t xml:space="preserve">Título da Secção. </w:t>
       </w:r>
       <w:r>
@@ -2018,7 +2363,7 @@
             </w:rPr>
             <w:t xml:space="preserve"> </w:t>
           </w:r>
-          <w:hyperlink r:id="rId12" w:history="1">
+          <w:hyperlink r:id="rId13" w:history="1">
             <w:r>
               <w:rPr>
                 <w:rStyle w:val="Hiperligao"/>
@@ -2087,7 +2432,7 @@
             </w:rPr>
             <w:t xml:space="preserve"> </w:t>
           </w:r>
-          <w:hyperlink r:id="rId13" w:history="1">
+          <w:hyperlink r:id="rId14" w:history="1">
             <w:r>
               <w:rPr>
                 <w:rStyle w:val="Hiperligao"/>
@@ -2125,9 +2470,9 @@
       </w:pPr>
     </w:p>
     <w:sectPr>
-      <w:headerReference w:type="default" r:id="rId14"/>
-      <w:footerReference w:type="default" r:id="rId15"/>
-      <w:headerReference w:type="first" r:id="rId16"/>
+      <w:headerReference w:type="default" r:id="rId15"/>
+      <w:footerReference w:type="default" r:id="rId16"/>
+      <w:headerReference w:type="first" r:id="rId17"/>
       <w:pgSz w:w="12240" w:h="15840"/>
       <w:pgMar w:top="1440" w:right="1440" w:bottom="1440" w:left="1440" w:header="720" w:footer="720" w:gutter="0"/>
       <w:cols w:space="720"/>
@@ -3453,6 +3798,7 @@
   </w:compat>
   <w:rsids>
     <w:rsidRoot w:val="0097673F"/>
+    <w:rsid w:val="00036259"/>
     <w:rsid w:val="00277D7C"/>
     <w:rsid w:val="002831EA"/>
     <w:rsid w:val="002D17BB"/>
@@ -4240,6 +4586,15 @@
 </file>
 
 <file path=customXml/item1.xml><?xml version="1.0" encoding="utf-8"?>
+<?mso-contentType ?>
+<FormTemplates xmlns="http://schemas.microsoft.com/sharepoint/v3/contenttype/forms">
+  <Display>DocumentLibraryForm</Display>
+  <Edit>DocumentLibraryForm</Edit>
+  <New>DocumentLibraryForm</New>
+</FormTemplates>
+</file>
+
+<file path=customXml/item2.xml><?xml version="1.0" encoding="utf-8"?>
 <ct:contentTypeSchema xmlns:ct="http://schemas.microsoft.com/office/2006/metadata/contentType" xmlns:ma="http://schemas.microsoft.com/office/2006/metadata/properties/metaAttributes" ct:_="" ma:_="" ma:contentTypeName="Documento" ma:contentTypeID="0x010100E4C77F9A5F794844BA7F2B51FC9C0386" ma:contentTypeVersion="11" ma:contentTypeDescription="Criar um novo documento." ma:contentTypeScope="" ma:versionID="b8c5578d2b5b6f068067434c4b461f19">
   <xsd:schema xmlns:xsd="http://www.w3.org/2001/XMLSchema" xmlns:xs="http://www.w3.org/2001/XMLSchema" xmlns:p="http://schemas.microsoft.com/office/2006/metadata/properties" xmlns:ns2="7d75623d-f21a-49ea-8900-8d80062a1128" xmlns:ns3="da6d2b58-27c5-4239-b8d5-44db26d041a5" targetNamespace="http://schemas.microsoft.com/office/2006/metadata/properties" ma:root="true" ma:fieldsID="d673888ce234e4c55f0313b695208d0c" ns2:_="" ns3:_="">
     <xsd:import namespace="7d75623d-f21a-49ea-8900-8d80062a1128"/>
@@ -4434,15 +4789,6 @@
 </ct:contentTypeSchema>
 </file>
 
-<file path=customXml/item2.xml><?xml version="1.0" encoding="utf-8"?>
-<?mso-contentType ?>
-<FormTemplates xmlns="http://schemas.microsoft.com/sharepoint/v3/contenttype/forms">
-  <Display>DocumentLibraryForm</Display>
-  <Edit>DocumentLibraryForm</Edit>
-  <New>DocumentLibraryForm</New>
-</FormTemplates>
-</file>
-
 <file path=customXml/item3.xml><?xml version="1.0" encoding="utf-8"?>
 <p:properties xmlns:p="http://schemas.microsoft.com/office/2006/metadata/properties" xmlns:xsi="http://www.w3.org/2001/XMLSchema-instance" xmlns:pc="http://schemas.microsoft.com/office/infopath/2007/PartnerControls">
   <documentManagement>
@@ -4455,6 +4801,14 @@
 </file>
 
 <file path=customXml/itemProps1.xml><?xml version="1.0" encoding="utf-8"?>
+<ds:datastoreItem xmlns:ds="http://schemas.openxmlformats.org/officeDocument/2006/customXml" ds:itemID="{C86DFB22-BD04-46FD-BEA7-D453F2E5A180}">
+  <ds:schemaRefs>
+    <ds:schemaRef ds:uri="http://schemas.microsoft.com/sharepoint/v3/contenttype/forms"/>
+  </ds:schemaRefs>
+</ds:datastoreItem>
+</file>
+
+<file path=customXml/itemProps2.xml><?xml version="1.0" encoding="utf-8"?>
 <ds:datastoreItem xmlns:ds="http://schemas.openxmlformats.org/officeDocument/2006/customXml" ds:itemID="{C3C228E7-0777-4A14-B8CB-27AE53C1DE39}">
   <ds:schemaRefs>
     <ds:schemaRef ds:uri="http://schemas.microsoft.com/office/2006/metadata/contentType"/>
@@ -4473,14 +4827,6 @@
 </ds:datastoreItem>
 </file>
 
-<file path=customXml/itemProps2.xml><?xml version="1.0" encoding="utf-8"?>
-<ds:datastoreItem xmlns:ds="http://schemas.openxmlformats.org/officeDocument/2006/customXml" ds:itemID="{C86DFB22-BD04-46FD-BEA7-D453F2E5A180}">
-  <ds:schemaRefs>
-    <ds:schemaRef ds:uri="http://schemas.microsoft.com/sharepoint/v3/contenttype/forms"/>
-  </ds:schemaRefs>
-</ds:datastoreItem>
-</file>
-
 <file path=customXml/itemProps3.xml><?xml version="1.0" encoding="utf-8"?>
 <ds:datastoreItem xmlns:ds="http://schemas.openxmlformats.org/officeDocument/2006/customXml" ds:itemID="{BF2EF2FD-B11B-494C-B7E8-813F6B8BCD4C}">
   <ds:schemaRefs>

</xml_diff>